<commit_message>
[TEST] adding document for testing purpose
</commit_message>
<xml_diff>
--- a/src/tests/newtest.docx
+++ b/src/tests/newtest.docx
@@ -1,6 +1,6 @@
 
 <file path=word/document.xml><?xml version="1.0" encoding="utf-8"?>
-<w:document xmlns:o="urn:schemas-microsoft-com:office:office" xmlns:r="http://schemas.openxmlformats.org/officeDocument/2006/relationships" xmlns:v="urn:schemas-microsoft-com:vml" xmlns:w="http://schemas.openxmlformats.org/wordprocessingml/2006/main" xmlns:w10="urn:schemas-microsoft-com:office:word" xmlns:wp="http://schemas.openxmlformats.org/drawingml/2006/wordprocessingDrawing" xmlns:wps="http://schemas.microsoft.com/office/word/2010/wordprocessingShape" xmlns:wpg="http://schemas.microsoft.com/office/word/2010/wordprocessingGroup" xmlns:mc="http://schemas.openxmlformats.org/markup-compatibility/2006" xmlns:wp14="http://schemas.microsoft.com/office/word/2010/wordprocessingDrawing" xmlns:w14="http://schemas.microsoft.com/office/word/2010/wordml" mc:Ignorable="w14 wp14">
+<w:document xmlns:o="urn:schemas-microsoft-com:office:office" xmlns:r="http://schemas.openxmlformats.org/officeDocument/2006/relationships" xmlns:v="urn:schemas-microsoft-com:vml" xmlns:w="http://schemas.openxmlformats.org/wordprocessingml/2006/main" xmlns:w10="urn:schemas-microsoft-com:office:word" xmlns:wp="http://schemas.openxmlformats.org/drawingml/2006/wordprocessingDrawing" xmlns:wps="http://schemas.microsoft.com/office/word/2010/wordprocessingShape" xmlns:wpg="http://schemas.microsoft.com/office/word/2010/wordprocessingGroup" xmlns:mc="http://schemas.openxmlformats.org/markup-compatibility/2006" xmlns:wp14="http://schemas.microsoft.com/office/word/2010/wordprocessingDrawing" xmlns:w14="http://schemas.microsoft.com/office/word/2010/wordml" xmlns:w15="http://schemas.microsoft.com/office/word/2012/wordml" mc:Ignorable="w14 wp14 w15">
   <w:body>
     <w:p>
       <w:pPr>
@@ -406,7 +406,7 @@
     <w:sectPr>
       <w:type w:val="nextPage"/>
       <w:pgSz w:w="11906" w:h="16838"/>
-      <w:pgMar w:left="1134" w:right="1134" w:header="0" w:top="1134" w:footer="0" w:bottom="1134" w:gutter="0"/>
+      <w:pgMar w:left="1134" w:right="1134" w:gutter="0" w:header="0" w:top="1134" w:footer="0" w:bottom="1134"/>
       <w:pgNumType w:fmt="decimal"/>
       <w:formProt w:val="false"/>
       <w:textDirection w:val="lrTb"/>
@@ -423,7 +423,6 @@
       <w:rPr>
         <w:rFonts w:ascii="Liberation Serif" w:hAnsi="Liberation Serif" w:eastAsia="SimSun" w:cs="Lucida Sans"/>
         <w:kern w:val="2"/>
-        <w:sz w:val="20"/>
         <w:szCs w:val="24"/>
         <w:lang w:val="fr-FR" w:eastAsia="zh-CN" w:bidi="hi-IN"/>
       </w:rPr>
@@ -453,22 +452,22 @@
       <w:lang w:val="fr-FR" w:eastAsia="zh-CN" w:bidi="hi-IN"/>
     </w:rPr>
   </w:style>
-  <w:style w:type="paragraph" w:styleId="Titre">
-    <w:name w:val="Titre"/>
+  <w:style w:type="paragraph" w:styleId="Heading">
+    <w:name w:val="Heading"/>
     <w:basedOn w:val="Normal"/>
-    <w:next w:val="Corpsdetexte"/>
+    <w:next w:val="TextBody"/>
     <w:qFormat/>
     <w:pPr>
       <w:keepNext w:val="true"/>
       <w:spacing w:before="240" w:after="120"/>
     </w:pPr>
     <w:rPr>
-      <w:rFonts w:ascii="Liberation Sans" w:hAnsi="Liberation Sans" w:eastAsia="Microsoft YaHei" w:cs="Lucida Sans"/>
+      <w:rFonts w:ascii="Liberation Sans" w:hAnsi="Liberation Sans" w:eastAsia="Noto Sans CJK SC" w:cs="Lohit Devanagari"/>
       <w:sz w:val="28"/>
       <w:szCs w:val="28"/>
     </w:rPr>
   </w:style>
-  <w:style w:type="paragraph" w:styleId="Corpsdetexte">
+  <w:style w:type="paragraph" w:styleId="TextBody">
     <w:name w:val="Body Text"/>
     <w:basedOn w:val="Normal"/>
     <w:pPr>
@@ -476,15 +475,15 @@
     </w:pPr>
     <w:rPr/>
   </w:style>
-  <w:style w:type="paragraph" w:styleId="Liste">
+  <w:style w:type="paragraph" w:styleId="List">
     <w:name w:val="List"/>
-    <w:basedOn w:val="Corpsdetexte"/>
+    <w:basedOn w:val="TextBody"/>
     <w:pPr/>
     <w:rPr>
       <w:rFonts w:cs="Lucida Sans"/>
     </w:rPr>
   </w:style>
-  <w:style w:type="paragraph" w:styleId="Lgende">
+  <w:style w:type="paragraph" w:styleId="Caption">
     <w:name w:val="Caption"/>
     <w:basedOn w:val="Normal"/>
     <w:qFormat/>
@@ -511,5 +510,20 @@
       <w:rFonts w:cs="Lucida Sans"/>
     </w:rPr>
   </w:style>
+  <w:style w:type="paragraph" w:styleId="Titre">
+    <w:name w:val="Titre"/>
+    <w:basedOn w:val="Normal"/>
+    <w:next w:val="TextBody"/>
+    <w:qFormat/>
+    <w:pPr>
+      <w:keepNext w:val="true"/>
+      <w:spacing w:before="240" w:after="120"/>
+    </w:pPr>
+    <w:rPr>
+      <w:rFonts w:ascii="Liberation Sans" w:hAnsi="Liberation Sans" w:eastAsia="Microsoft YaHei" w:cs="Lucida Sans"/>
+      <w:sz w:val="28"/>
+      <w:szCs w:val="28"/>
+    </w:rPr>
+  </w:style>
 </w:styles>
 </file>
</xml_diff>